<commit_message>
updated readme for rc2
</commit_message>
<xml_diff>
--- a/release-docs/2021-rc2-readme.docx
+++ b/release-docs/2021-rc2-readme.docx
@@ -698,7 +698,7 @@
           <w:sz w:val="22"/>
           <w:szCs w:val="22"/>
         </w:rPr>
-        <w:t>for RC</w:t>
+        <w:t xml:space="preserve">for RC2 Oct </w:t>
       </w:r>
       <w:r>
         <w:rPr>
@@ -707,7 +707,7 @@
           <w:sz w:val="22"/>
           <w:szCs w:val="22"/>
         </w:rPr>
-        <w:t>2</w:t>
+        <w:t>8</w:t>
       </w:r>
       <w:r>
         <w:rPr>
@@ -715,8 +715,9 @@
           <w:color w:val="auto"/>
           <w:sz w:val="22"/>
           <w:szCs w:val="22"/>
-        </w:rPr>
-        <w:t xml:space="preserve"> Oct </w:t>
+          <w:vertAlign w:val="superscript"/>
+        </w:rPr>
+        <w:t>th</w:t>
       </w:r>
       <w:r>
         <w:rPr>
@@ -725,7 +726,7 @@
           <w:sz w:val="22"/>
           <w:szCs w:val="22"/>
         </w:rPr>
-        <w:t>8</w:t>
+        <w:t>, 2020</w:t>
       </w:r>
       <w:r>
         <w:rPr>
@@ -733,11 +734,9 @@
           <w:color w:val="auto"/>
           <w:sz w:val="22"/>
           <w:szCs w:val="22"/>
-          <w:vertAlign w:val="superscript"/>
-        </w:rPr>
-        <w:t>th</w:t>
-      </w:r>
-      <w:proofErr w:type="gramStart"/>
+        </w:rPr>
+        <w:t xml:space="preserve"> </w:t>
+      </w:r>
       <w:r>
         <w:rPr>
           <w:rFonts w:ascii="Roboto" w:hAnsi="Roboto"/>
@@ -745,26 +744,18 @@
           <w:sz w:val="22"/>
           <w:szCs w:val="22"/>
         </w:rPr>
-        <w:t xml:space="preserve"> 2020</w:t>
-      </w:r>
-      <w:proofErr w:type="gramEnd"/>
-      <w:r>
-        <w:rPr>
-          <w:rFonts w:ascii="Roboto" w:hAnsi="Roboto"/>
-          <w:color w:val="auto"/>
-          <w:sz w:val="22"/>
-          <w:szCs w:val="22"/>
-        </w:rPr>
+        <w:t>(curated)</w:t>
+      </w:r>
+    </w:p>
+    <w:p>
+      <w:r>
+        <w:t>For the complete changelog, see the git commit history</w:t>
+      </w:r>
+      <w:r>
+        <w:t>.</w:t>
+      </w:r>
+      <w:r>
         <w:t xml:space="preserve"> </w:t>
-      </w:r>
-      <w:r>
-        <w:rPr>
-          <w:rFonts w:ascii="Roboto" w:hAnsi="Roboto"/>
-          <w:color w:val="auto"/>
-          <w:sz w:val="22"/>
-          <w:szCs w:val="22"/>
-        </w:rPr>
-        <w:t>(curated)</w:t>
       </w:r>
     </w:p>
     <w:p>
@@ -788,15 +779,7 @@
           <w:sz w:val="22"/>
           <w:szCs w:val="22"/>
         </w:rPr>
-        <w:t>LG 2-6 fixed several wrong relevance-levels on sub-learning-goal headings</w:t>
-      </w:r>
-      <w:r>
-        <w:rPr>
-          <w:rFonts w:ascii="Roboto" w:hAnsi="Roboto"/>
-          <w:sz w:val="22"/>
-          <w:szCs w:val="22"/>
-        </w:rPr>
-        <w:t> </w:t>
+        <w:t>rc2 fixed numerous typos all over the curriculum</w:t>
       </w:r>
     </w:p>
     <w:p>
@@ -820,76 +803,7 @@
           <w:sz w:val="22"/>
           <w:szCs w:val="22"/>
         </w:rPr>
-        <w:t>Several new entries have been added to the references-section at the end, and hyperlinked from within the document</w:t>
-      </w:r>
-    </w:p>
-    <w:p>
-      <w:pPr>
-        <w:pStyle w:val="berschrift2"/>
-        <w:ind w:hanging="284"/>
-        <w:rPr>
-          <w:rFonts w:ascii="Roboto" w:hAnsi="Roboto"/>
-          <w:color w:val="auto"/>
-          <w:sz w:val="22"/>
-          <w:szCs w:val="22"/>
-        </w:rPr>
-      </w:pPr>
-      <w:r>
-        <w:rPr>
-          <w:rFonts w:ascii="Roboto" w:hAnsi="Roboto"/>
-          <w:color w:val="auto"/>
-          <w:sz w:val="22"/>
-          <w:szCs w:val="22"/>
-        </w:rPr>
-        <w:t xml:space="preserve">Change log </w:t>
-      </w:r>
-      <w:r>
-        <w:rPr>
-          <w:rFonts w:ascii="Roboto" w:hAnsi="Roboto"/>
-          <w:color w:val="auto"/>
-          <w:sz w:val="22"/>
-          <w:szCs w:val="22"/>
-        </w:rPr>
-        <w:t>for RC1 Oct 6</w:t>
-      </w:r>
-      <w:r>
-        <w:rPr>
-          <w:rFonts w:ascii="Roboto" w:hAnsi="Roboto"/>
-          <w:color w:val="auto"/>
-          <w:sz w:val="22"/>
-          <w:szCs w:val="22"/>
-          <w:vertAlign w:val="superscript"/>
-        </w:rPr>
-        <w:t>th</w:t>
-      </w:r>
-      <w:proofErr w:type="gramStart"/>
-      <w:r>
-        <w:rPr>
-          <w:rFonts w:ascii="Roboto" w:hAnsi="Roboto"/>
-          <w:color w:val="auto"/>
-          <w:sz w:val="22"/>
-          <w:szCs w:val="22"/>
-        </w:rPr>
-        <w:t xml:space="preserve"> 2020</w:t>
-      </w:r>
-      <w:proofErr w:type="gramEnd"/>
-      <w:r>
-        <w:rPr>
-          <w:rFonts w:ascii="Roboto" w:hAnsi="Roboto"/>
-          <w:color w:val="auto"/>
-          <w:sz w:val="22"/>
-          <w:szCs w:val="22"/>
-        </w:rPr>
-        <w:t xml:space="preserve"> </w:t>
-      </w:r>
-      <w:r>
-        <w:rPr>
-          <w:rFonts w:ascii="Roboto" w:hAnsi="Roboto"/>
-          <w:color w:val="auto"/>
-          <w:sz w:val="22"/>
-          <w:szCs w:val="22"/>
-        </w:rPr>
-        <w:t>(curated)</w:t>
+        <w:t>LG 1-2 unified wording, to “goals and benefits”</w:t>
       </w:r>
     </w:p>
     <w:p>
@@ -913,11 +827,9 @@
           <w:sz w:val="22"/>
           <w:szCs w:val="22"/>
         </w:rPr>
-        <w:t>Prerequisites have been clarified, "object-oriented language" has been replaced by "higher-level language" </w:t>
+        <w:t>added some references to section 1 (Fundamentals)</w:t>
       </w:r>
     </w:p>
-    <w:bookmarkEnd w:id="0"/>
-    <w:bookmarkEnd w:id="1"/>
     <w:p>
       <w:pPr>
         <w:numPr>
@@ -939,7 +851,7 @@
           <w:sz w:val="22"/>
           <w:szCs w:val="22"/>
         </w:rPr>
-        <w:t>LG 1-2 received additional sub-goals and explanation</w:t>
+        <w:t>LG 2-1 fixed typo</w:t>
       </w:r>
     </w:p>
     <w:p>
@@ -963,7 +875,15 @@
           <w:sz w:val="22"/>
           <w:szCs w:val="22"/>
         </w:rPr>
-        <w:t>LG 1-11 has been added (R3), naming some characteristics and challenges of distributed systems</w:t>
+        <w:t>LG 2-6 fixed several wrong relevance-levels on sub-learning-goal headings</w:t>
+      </w:r>
+      <w:r>
+        <w:rPr>
+          <w:rFonts w:ascii="Roboto" w:hAnsi="Roboto"/>
+          <w:sz w:val="22"/>
+          <w:szCs w:val="22"/>
+        </w:rPr>
+        <w:t> </w:t>
       </w:r>
     </w:p>
     <w:p>
@@ -987,7 +907,7 @@
           <w:sz w:val="22"/>
           <w:szCs w:val="22"/>
         </w:rPr>
-        <w:t>LG 2-1 mentions additional architecture "methods" (Evolutionary Architecture, Global-Analysis), all R3. Better indication which method has which exam relevance</w:t>
+        <w:t>Several new entries have been added to the references-section at the end, and hyperlinked from within the document</w:t>
       </w:r>
     </w:p>
     <w:p>
@@ -1011,7 +931,7 @@
           <w:sz w:val="22"/>
           <w:szCs w:val="22"/>
         </w:rPr>
-        <w:t>LG 2-3 major overhaul: new structure of LG, new and explicit collection of influencing factors</w:t>
+        <w:t>LG 3-3 added reference to ArchiMate</w:t>
       </w:r>
     </w:p>
     <w:p>
@@ -1035,7 +955,7 @@
           <w:sz w:val="22"/>
           <w:szCs w:val="22"/>
         </w:rPr>
-        <w:t>LG 2-5 completely restructured list of patterns. A few R1, many optional R3. R1 now covers Microservices and Dependency Injection (yes, after lengthy discussions we decided to add it as a fundamental pattern here. Please note: The list of optional R3 patterns give trainers the opportunity to add specific content as needed.</w:t>
+        <w:t>LG 3-6 demoted “documenting cross-cutting concepts” to R2</w:t>
       </w:r>
     </w:p>
     <w:p>
@@ -1059,7 +979,244 @@
           <w:sz w:val="22"/>
           <w:szCs w:val="22"/>
         </w:rPr>
+        <w:t>LG 3-8 promoted “documenting architecture-decisions” to R1, added ADR</w:t>
+      </w:r>
+    </w:p>
+    <w:p>
+      <w:pPr>
+        <w:pStyle w:val="berschrift2"/>
+        <w:ind w:hanging="284"/>
+        <w:rPr>
+          <w:rFonts w:ascii="Roboto" w:hAnsi="Roboto"/>
+          <w:color w:val="auto"/>
+          <w:sz w:val="22"/>
+          <w:szCs w:val="22"/>
+        </w:rPr>
+      </w:pPr>
+      <w:r>
+        <w:rPr>
+          <w:rFonts w:ascii="Roboto" w:hAnsi="Roboto"/>
+          <w:color w:val="auto"/>
+          <w:sz w:val="22"/>
+          <w:szCs w:val="22"/>
+        </w:rPr>
+        <w:t xml:space="preserve">Change log </w:t>
+      </w:r>
+      <w:r>
+        <w:rPr>
+          <w:rFonts w:ascii="Roboto" w:hAnsi="Roboto"/>
+          <w:color w:val="auto"/>
+          <w:sz w:val="22"/>
+          <w:szCs w:val="22"/>
+        </w:rPr>
+        <w:t>for RC1 Oct 6</w:t>
+      </w:r>
+      <w:r>
+        <w:rPr>
+          <w:rFonts w:ascii="Roboto" w:hAnsi="Roboto"/>
+          <w:color w:val="auto"/>
+          <w:sz w:val="22"/>
+          <w:szCs w:val="22"/>
+          <w:vertAlign w:val="superscript"/>
+        </w:rPr>
+        <w:t>th</w:t>
+      </w:r>
+      <w:r>
+        <w:rPr>
+          <w:rFonts w:ascii="Roboto" w:hAnsi="Roboto"/>
+          <w:color w:val="auto"/>
+          <w:sz w:val="22"/>
+          <w:szCs w:val="22"/>
+        </w:rPr>
+        <w:t>, 2020</w:t>
+      </w:r>
+      <w:r>
+        <w:rPr>
+          <w:rFonts w:ascii="Roboto" w:hAnsi="Roboto"/>
+          <w:color w:val="auto"/>
+          <w:sz w:val="22"/>
+          <w:szCs w:val="22"/>
+        </w:rPr>
+        <w:t xml:space="preserve"> </w:t>
+      </w:r>
+      <w:r>
+        <w:rPr>
+          <w:rFonts w:ascii="Roboto" w:hAnsi="Roboto"/>
+          <w:color w:val="auto"/>
+          <w:sz w:val="22"/>
+          <w:szCs w:val="22"/>
+        </w:rPr>
+        <w:t>(curated)</w:t>
+      </w:r>
+    </w:p>
+    <w:p>
+      <w:pPr>
+        <w:numPr>
+          <w:ilvl w:val="0"/>
+          <w:numId w:val="18"/>
+        </w:numPr>
+        <w:spacing w:before="100" w:beforeAutospacing="1" w:after="100" w:afterAutospacing="1" w:line="240" w:lineRule="auto"/>
+        <w:ind w:left="0" w:hanging="284"/>
+        <w:jc w:val="left"/>
+        <w:rPr>
+          <w:rFonts w:ascii="Roboto" w:hAnsi="Roboto"/>
+          <w:sz w:val="22"/>
+          <w:szCs w:val="22"/>
+        </w:rPr>
+      </w:pPr>
+      <w:r>
+        <w:rPr>
+          <w:rFonts w:ascii="Roboto" w:hAnsi="Roboto"/>
+          <w:sz w:val="22"/>
+          <w:szCs w:val="22"/>
+        </w:rPr>
+        <w:t>Prerequisites have been clarified, "object-oriented language" has been replaced by "higher-level language" </w:t>
+      </w:r>
+    </w:p>
+    <w:bookmarkEnd w:id="0"/>
+    <w:bookmarkEnd w:id="1"/>
+    <w:p>
+      <w:pPr>
+        <w:numPr>
+          <w:ilvl w:val="0"/>
+          <w:numId w:val="18"/>
+        </w:numPr>
+        <w:spacing w:before="100" w:beforeAutospacing="1" w:after="100" w:afterAutospacing="1" w:line="240" w:lineRule="auto"/>
+        <w:ind w:left="0" w:hanging="284"/>
+        <w:jc w:val="left"/>
+        <w:rPr>
+          <w:rFonts w:ascii="Roboto" w:hAnsi="Roboto"/>
+          <w:sz w:val="22"/>
+          <w:szCs w:val="22"/>
+        </w:rPr>
+      </w:pPr>
+      <w:r>
+        <w:rPr>
+          <w:rFonts w:ascii="Roboto" w:hAnsi="Roboto"/>
+          <w:sz w:val="22"/>
+          <w:szCs w:val="22"/>
+        </w:rPr>
+        <w:t>LG 1-2 received additional sub-goals and explanation</w:t>
+      </w:r>
+    </w:p>
+    <w:p>
+      <w:pPr>
+        <w:numPr>
+          <w:ilvl w:val="0"/>
+          <w:numId w:val="18"/>
+        </w:numPr>
+        <w:spacing w:before="100" w:beforeAutospacing="1" w:after="100" w:afterAutospacing="1" w:line="240" w:lineRule="auto"/>
+        <w:ind w:left="0" w:hanging="284"/>
+        <w:jc w:val="left"/>
+        <w:rPr>
+          <w:rFonts w:ascii="Roboto" w:hAnsi="Roboto"/>
+          <w:sz w:val="22"/>
+          <w:szCs w:val="22"/>
+        </w:rPr>
+      </w:pPr>
+      <w:r>
+        <w:rPr>
+          <w:rFonts w:ascii="Roboto" w:hAnsi="Roboto"/>
+          <w:sz w:val="22"/>
+          <w:szCs w:val="22"/>
+        </w:rPr>
         <w:lastRenderedPageBreak/>
+        <w:t>LG 1-11 has been added (R3), naming some characteristics and challenges of distributed systems</w:t>
+      </w:r>
+    </w:p>
+    <w:p>
+      <w:pPr>
+        <w:numPr>
+          <w:ilvl w:val="0"/>
+          <w:numId w:val="18"/>
+        </w:numPr>
+        <w:spacing w:before="100" w:beforeAutospacing="1" w:after="100" w:afterAutospacing="1" w:line="240" w:lineRule="auto"/>
+        <w:ind w:left="0" w:hanging="284"/>
+        <w:jc w:val="left"/>
+        <w:rPr>
+          <w:rFonts w:ascii="Roboto" w:hAnsi="Roboto"/>
+          <w:sz w:val="22"/>
+          <w:szCs w:val="22"/>
+        </w:rPr>
+      </w:pPr>
+      <w:r>
+        <w:rPr>
+          <w:rFonts w:ascii="Roboto" w:hAnsi="Roboto"/>
+          <w:sz w:val="22"/>
+          <w:szCs w:val="22"/>
+        </w:rPr>
+        <w:t>LG 2-1 mentions additional architecture "methods" (Evolutionary Architecture, Global-Analysis), all R3. Better indication which method has which exam relevance</w:t>
+      </w:r>
+    </w:p>
+    <w:p>
+      <w:pPr>
+        <w:numPr>
+          <w:ilvl w:val="0"/>
+          <w:numId w:val="18"/>
+        </w:numPr>
+        <w:spacing w:before="100" w:beforeAutospacing="1" w:after="100" w:afterAutospacing="1" w:line="240" w:lineRule="auto"/>
+        <w:ind w:left="0" w:hanging="284"/>
+        <w:jc w:val="left"/>
+        <w:rPr>
+          <w:rFonts w:ascii="Roboto" w:hAnsi="Roboto"/>
+          <w:sz w:val="22"/>
+          <w:szCs w:val="22"/>
+        </w:rPr>
+      </w:pPr>
+      <w:r>
+        <w:rPr>
+          <w:rFonts w:ascii="Roboto" w:hAnsi="Roboto"/>
+          <w:sz w:val="22"/>
+          <w:szCs w:val="22"/>
+        </w:rPr>
+        <w:t>LG 2-3 major overhaul: new structure of LG, new and explicit collection of influencing factors</w:t>
+      </w:r>
+    </w:p>
+    <w:p>
+      <w:pPr>
+        <w:numPr>
+          <w:ilvl w:val="0"/>
+          <w:numId w:val="18"/>
+        </w:numPr>
+        <w:spacing w:before="100" w:beforeAutospacing="1" w:after="100" w:afterAutospacing="1" w:line="240" w:lineRule="auto"/>
+        <w:ind w:left="0" w:hanging="284"/>
+        <w:jc w:val="left"/>
+        <w:rPr>
+          <w:rFonts w:ascii="Roboto" w:hAnsi="Roboto"/>
+          <w:sz w:val="22"/>
+          <w:szCs w:val="22"/>
+        </w:rPr>
+      </w:pPr>
+      <w:r>
+        <w:rPr>
+          <w:rFonts w:ascii="Roboto" w:hAnsi="Roboto"/>
+          <w:sz w:val="22"/>
+          <w:szCs w:val="22"/>
+        </w:rPr>
+        <w:t>LG 2-5 completely restructured list of patterns. A few R1, many optional R3. R1 now covers Microservices and Dependency Injection (yes, after lengthy discussions we decided to add it as a fundamental pattern here. Please note: The list of optional R3 patterns give trainers the opportunity to add specific content as needed.</w:t>
+      </w:r>
+    </w:p>
+    <w:p>
+      <w:pPr>
+        <w:numPr>
+          <w:ilvl w:val="0"/>
+          <w:numId w:val="18"/>
+        </w:numPr>
+        <w:spacing w:before="100" w:beforeAutospacing="1" w:after="100" w:afterAutospacing="1" w:line="240" w:lineRule="auto"/>
+        <w:ind w:left="0" w:hanging="284"/>
+        <w:jc w:val="left"/>
+        <w:rPr>
+          <w:rFonts w:ascii="Roboto" w:hAnsi="Roboto"/>
+          <w:sz w:val="22"/>
+          <w:szCs w:val="22"/>
+        </w:rPr>
+      </w:pPr>
+      <w:r>
+        <w:rPr>
+          <w:rFonts w:ascii="Roboto" w:hAnsi="Roboto"/>
+          <w:sz w:val="22"/>
+          <w:szCs w:val="22"/>
+        </w:rPr>
         <w:t>LG 2-6 completely restructured ist of design principles. As we consider this topic to be one of the most important in architecture education, we collected all the fundamental principles in a modular structure. Trainers most likely will have to adapt training material to this new and enhanced LG.</w:t>
       </w:r>
     </w:p>

</xml_diff>